<commit_message>
Testing and edits to big data
</commit_message>
<xml_diff>
--- a/design/Testing.docx
+++ b/design/Testing.docx
@@ -608,8 +608,9 @@
             <w:r>
               <w:t>The user is taken to the search cars page and som</w:t>
             </w:r>
-            <w:bookmarkStart w:id="0" w:name="_GoBack"/>
-            <w:bookmarkEnd w:id="0"/>
+            <w:r>
+              <w:t>e cars are shown in the search results</w:t>
+            </w:r>
           </w:p>
         </w:tc>
         <w:tc>
@@ -650,10 +651,10 @@
                 <w:noProof/>
               </w:rPr>
               <w:drawing>
-                <wp:inline distT="0" distB="0" distL="0" distR="0" wp14:anchorId="0E621D11" wp14:editId="6501CBA6">
-                  <wp:extent cx="4324350" cy="3219450"/>
+                <wp:inline distT="0" distB="0" distL="0" distR="0" wp14:anchorId="5736D81D" wp14:editId="6E0DB516">
+                  <wp:extent cx="2694786" cy="2006250"/>
                   <wp:effectExtent l="0" t="0" r="0" b="0"/>
-                  <wp:docPr id="17" name="Picture 17"/>
+                  <wp:docPr id="2" name="Picture 2"/>
                   <wp:cNvGraphicFramePr>
                     <a:graphicFrameLocks xmlns:a="http://schemas.openxmlformats.org/drawingml/2006/main" noChangeAspect="1"/>
                   </wp:cNvGraphicFramePr>
@@ -673,7 +674,7 @@
                         <pic:spPr>
                           <a:xfrm>
                             <a:off x="0" y="0"/>
-                            <a:ext cx="4324350" cy="3219450"/>
+                            <a:ext cx="2694786" cy="2006250"/>
                           </a:xfrm>
                           <a:prstGeom prst="rect">
                             <a:avLst/>
@@ -688,12 +689,568 @@
           </w:p>
         </w:tc>
       </w:tr>
+      <w:tr>
+        <w:tc>
+          <w:tcPr>
+            <w:tcW w:w="3489" w:type="dxa"/>
+            <w:tcMar>
+              <w:top w:w="100" w:type="dxa"/>
+              <w:left w:w="100" w:type="dxa"/>
+              <w:bottom w:w="100" w:type="dxa"/>
+              <w:right w:w="100" w:type="dxa"/>
+            </w:tcMar>
+          </w:tcPr>
+          <w:p>
+            <w:pPr>
+              <w:spacing w:line="240" w:lineRule="auto"/>
+            </w:pPr>
+            <w:r>
+              <w:lastRenderedPageBreak/>
+              <w:t>Enter some search text and press search</w:t>
+            </w:r>
+          </w:p>
+        </w:tc>
+        <w:tc>
+          <w:tcPr>
+            <w:tcW w:w="3489" w:type="dxa"/>
+            <w:tcMar>
+              <w:top w:w="100" w:type="dxa"/>
+              <w:left w:w="100" w:type="dxa"/>
+              <w:bottom w:w="100" w:type="dxa"/>
+              <w:right w:w="100" w:type="dxa"/>
+            </w:tcMar>
+          </w:tcPr>
+          <w:p>
+            <w:pPr>
+              <w:spacing w:line="240" w:lineRule="auto"/>
+            </w:pPr>
+            <w:r>
+              <w:t>The results are updated with different cars</w:t>
+            </w:r>
+          </w:p>
+        </w:tc>
+        <w:tc>
+          <w:tcPr>
+            <w:tcW w:w="1911" w:type="dxa"/>
+            <w:tcMar>
+              <w:top w:w="100" w:type="dxa"/>
+              <w:left w:w="100" w:type="dxa"/>
+              <w:bottom w:w="100" w:type="dxa"/>
+              <w:right w:w="100" w:type="dxa"/>
+            </w:tcMar>
+          </w:tcPr>
+          <w:p>
+            <w:pPr>
+              <w:spacing w:line="240" w:lineRule="auto"/>
+            </w:pPr>
+            <w:r>
+              <w:t>As expected</w:t>
+            </w:r>
+          </w:p>
+        </w:tc>
+        <w:tc>
+          <w:tcPr>
+            <w:tcW w:w="5069" w:type="dxa"/>
+            <w:tcMar>
+              <w:top w:w="100" w:type="dxa"/>
+              <w:left w:w="100" w:type="dxa"/>
+              <w:bottom w:w="100" w:type="dxa"/>
+              <w:right w:w="100" w:type="dxa"/>
+            </w:tcMar>
+          </w:tcPr>
+          <w:p>
+            <w:pPr>
+              <w:spacing w:line="240" w:lineRule="auto"/>
+              <w:rPr>
+                <w:noProof/>
+              </w:rPr>
+            </w:pPr>
+            <w:r>
+              <w:rPr>
+                <w:noProof/>
+              </w:rPr>
+              <w:drawing>
+                <wp:inline distT="0" distB="0" distL="0" distR="0" wp14:anchorId="63A297D6" wp14:editId="6FA7E66C">
+                  <wp:extent cx="2891505" cy="2133600"/>
+                  <wp:effectExtent l="0" t="0" r="4445" b="0"/>
+                  <wp:docPr id="4" name="Picture 4"/>
+                  <wp:cNvGraphicFramePr>
+                    <a:graphicFrameLocks xmlns:a="http://schemas.openxmlformats.org/drawingml/2006/main" noChangeAspect="1"/>
+                  </wp:cNvGraphicFramePr>
+                  <a:graphic xmlns:a="http://schemas.openxmlformats.org/drawingml/2006/main">
+                    <a:graphicData uri="http://schemas.openxmlformats.org/drawingml/2006/picture">
+                      <pic:pic xmlns:pic="http://schemas.openxmlformats.org/drawingml/2006/picture">
+                        <pic:nvPicPr>
+                          <pic:cNvPr id="0" name=""/>
+                          <pic:cNvPicPr/>
+                        </pic:nvPicPr>
+                        <pic:blipFill>
+                          <a:blip r:embed="rId12"/>
+                          <a:stretch>
+                            <a:fillRect/>
+                          </a:stretch>
+                        </pic:blipFill>
+                        <pic:spPr>
+                          <a:xfrm>
+                            <a:off x="0" y="0"/>
+                            <a:ext cx="2891505" cy="2133600"/>
+                          </a:xfrm>
+                          <a:prstGeom prst="rect">
+                            <a:avLst/>
+                          </a:prstGeom>
+                        </pic:spPr>
+                      </pic:pic>
+                    </a:graphicData>
+                  </a:graphic>
+                </wp:inline>
+              </w:drawing>
+            </w:r>
+          </w:p>
+        </w:tc>
+      </w:tr>
+      <w:tr>
+        <w:tc>
+          <w:tcPr>
+            <w:tcW w:w="3489" w:type="dxa"/>
+            <w:tcMar>
+              <w:top w:w="100" w:type="dxa"/>
+              <w:left w:w="100" w:type="dxa"/>
+              <w:bottom w:w="100" w:type="dxa"/>
+              <w:right w:w="100" w:type="dxa"/>
+            </w:tcMar>
+          </w:tcPr>
+          <w:p>
+            <w:pPr>
+              <w:spacing w:line="240" w:lineRule="auto"/>
+            </w:pPr>
+            <w:r>
+              <w:t>Click on a car</w:t>
+            </w:r>
+          </w:p>
+        </w:tc>
+        <w:tc>
+          <w:tcPr>
+            <w:tcW w:w="3489" w:type="dxa"/>
+            <w:tcMar>
+              <w:top w:w="100" w:type="dxa"/>
+              <w:left w:w="100" w:type="dxa"/>
+              <w:bottom w:w="100" w:type="dxa"/>
+              <w:right w:w="100" w:type="dxa"/>
+            </w:tcMar>
+          </w:tcPr>
+          <w:p>
+            <w:pPr>
+              <w:spacing w:line="240" w:lineRule="auto"/>
+            </w:pPr>
+            <w:r>
+              <w:t>The view button is shown</w:t>
+            </w:r>
+          </w:p>
+        </w:tc>
+        <w:tc>
+          <w:tcPr>
+            <w:tcW w:w="1911" w:type="dxa"/>
+            <w:tcMar>
+              <w:top w:w="100" w:type="dxa"/>
+              <w:left w:w="100" w:type="dxa"/>
+              <w:bottom w:w="100" w:type="dxa"/>
+              <w:right w:w="100" w:type="dxa"/>
+            </w:tcMar>
+          </w:tcPr>
+          <w:p>
+            <w:pPr>
+              <w:spacing w:line="240" w:lineRule="auto"/>
+            </w:pPr>
+            <w:r>
+              <w:t>As expected</w:t>
+            </w:r>
+          </w:p>
+        </w:tc>
+        <w:tc>
+          <w:tcPr>
+            <w:tcW w:w="5069" w:type="dxa"/>
+            <w:tcMar>
+              <w:top w:w="100" w:type="dxa"/>
+              <w:left w:w="100" w:type="dxa"/>
+              <w:bottom w:w="100" w:type="dxa"/>
+              <w:right w:w="100" w:type="dxa"/>
+            </w:tcMar>
+          </w:tcPr>
+          <w:p>
+            <w:pPr>
+              <w:spacing w:line="240" w:lineRule="auto"/>
+              <w:rPr>
+                <w:noProof/>
+              </w:rPr>
+            </w:pPr>
+            <w:r>
+              <w:rPr>
+                <w:noProof/>
+              </w:rPr>
+              <w:drawing>
+                <wp:inline distT="0" distB="0" distL="0" distR="0" wp14:anchorId="3EA2D703" wp14:editId="081F76D8">
+                  <wp:extent cx="2993781" cy="2228850"/>
+                  <wp:effectExtent l="0" t="0" r="0" b="0"/>
+                  <wp:docPr id="15" name="Picture 15"/>
+                  <wp:cNvGraphicFramePr>
+                    <a:graphicFrameLocks xmlns:a="http://schemas.openxmlformats.org/drawingml/2006/main" noChangeAspect="1"/>
+                  </wp:cNvGraphicFramePr>
+                  <a:graphic xmlns:a="http://schemas.openxmlformats.org/drawingml/2006/main">
+                    <a:graphicData uri="http://schemas.openxmlformats.org/drawingml/2006/picture">
+                      <pic:pic xmlns:pic="http://schemas.openxmlformats.org/drawingml/2006/picture">
+                        <pic:nvPicPr>
+                          <pic:cNvPr id="0" name=""/>
+                          <pic:cNvPicPr/>
+                        </pic:nvPicPr>
+                        <pic:blipFill>
+                          <a:blip r:embed="rId13"/>
+                          <a:stretch>
+                            <a:fillRect/>
+                          </a:stretch>
+                        </pic:blipFill>
+                        <pic:spPr>
+                          <a:xfrm>
+                            <a:off x="0" y="0"/>
+                            <a:ext cx="2993781" cy="2228850"/>
+                          </a:xfrm>
+                          <a:prstGeom prst="rect">
+                            <a:avLst/>
+                          </a:prstGeom>
+                        </pic:spPr>
+                      </pic:pic>
+                    </a:graphicData>
+                  </a:graphic>
+                </wp:inline>
+              </w:drawing>
+            </w:r>
+          </w:p>
+        </w:tc>
+      </w:tr>
+      <w:tr>
+        <w:tc>
+          <w:tcPr>
+            <w:tcW w:w="3489" w:type="dxa"/>
+            <w:tcMar>
+              <w:top w:w="100" w:type="dxa"/>
+              <w:left w:w="100" w:type="dxa"/>
+              <w:bottom w:w="100" w:type="dxa"/>
+              <w:right w:w="100" w:type="dxa"/>
+            </w:tcMar>
+          </w:tcPr>
+          <w:p>
+            <w:pPr>
+              <w:spacing w:line="240" w:lineRule="auto"/>
+            </w:pPr>
+            <w:r>
+              <w:lastRenderedPageBreak/>
+              <w:t xml:space="preserve">Press the back button </w:t>
+            </w:r>
+          </w:p>
+        </w:tc>
+        <w:tc>
+          <w:tcPr>
+            <w:tcW w:w="3489" w:type="dxa"/>
+            <w:tcMar>
+              <w:top w:w="100" w:type="dxa"/>
+              <w:left w:w="100" w:type="dxa"/>
+              <w:bottom w:w="100" w:type="dxa"/>
+              <w:right w:w="100" w:type="dxa"/>
+            </w:tcMar>
+          </w:tcPr>
+          <w:p>
+            <w:pPr>
+              <w:spacing w:line="240" w:lineRule="auto"/>
+            </w:pPr>
+            <w:r>
+              <w:t>User is taken back to the menu</w:t>
+            </w:r>
+          </w:p>
+        </w:tc>
+        <w:tc>
+          <w:tcPr>
+            <w:tcW w:w="1911" w:type="dxa"/>
+            <w:tcMar>
+              <w:top w:w="100" w:type="dxa"/>
+              <w:left w:w="100" w:type="dxa"/>
+              <w:bottom w:w="100" w:type="dxa"/>
+              <w:right w:w="100" w:type="dxa"/>
+            </w:tcMar>
+          </w:tcPr>
+          <w:p>
+            <w:pPr>
+              <w:spacing w:line="240" w:lineRule="auto"/>
+            </w:pPr>
+            <w:r>
+              <w:t>As expected</w:t>
+            </w:r>
+          </w:p>
+        </w:tc>
+        <w:tc>
+          <w:tcPr>
+            <w:tcW w:w="5069" w:type="dxa"/>
+            <w:tcMar>
+              <w:top w:w="100" w:type="dxa"/>
+              <w:left w:w="100" w:type="dxa"/>
+              <w:bottom w:w="100" w:type="dxa"/>
+              <w:right w:w="100" w:type="dxa"/>
+            </w:tcMar>
+          </w:tcPr>
+          <w:p>
+            <w:pPr>
+              <w:spacing w:line="240" w:lineRule="auto"/>
+              <w:rPr>
+                <w:noProof/>
+              </w:rPr>
+            </w:pPr>
+            <w:r>
+              <w:rPr>
+                <w:noProof/>
+              </w:rPr>
+              <w:drawing>
+                <wp:inline distT="0" distB="0" distL="0" distR="0" wp14:anchorId="051D130F" wp14:editId="4770E850">
+                  <wp:extent cx="3149676" cy="2324100"/>
+                  <wp:effectExtent l="0" t="0" r="0" b="0"/>
+                  <wp:docPr id="7" name="Picture 7"/>
+                  <wp:cNvGraphicFramePr>
+                    <a:graphicFrameLocks xmlns:a="http://schemas.openxmlformats.org/drawingml/2006/main" noChangeAspect="1"/>
+                  </wp:cNvGraphicFramePr>
+                  <a:graphic xmlns:a="http://schemas.openxmlformats.org/drawingml/2006/main">
+                    <a:graphicData uri="http://schemas.openxmlformats.org/drawingml/2006/picture">
+                      <pic:pic xmlns:pic="http://schemas.openxmlformats.org/drawingml/2006/picture">
+                        <pic:nvPicPr>
+                          <pic:cNvPr id="0" name=""/>
+                          <pic:cNvPicPr/>
+                        </pic:nvPicPr>
+                        <pic:blipFill>
+                          <a:blip r:embed="rId14"/>
+                          <a:stretch>
+                            <a:fillRect/>
+                          </a:stretch>
+                        </pic:blipFill>
+                        <pic:spPr>
+                          <a:xfrm>
+                            <a:off x="0" y="0"/>
+                            <a:ext cx="3149676" cy="2324100"/>
+                          </a:xfrm>
+                          <a:prstGeom prst="rect">
+                            <a:avLst/>
+                          </a:prstGeom>
+                        </pic:spPr>
+                      </pic:pic>
+                    </a:graphicData>
+                  </a:graphic>
+                </wp:inline>
+              </w:drawing>
+            </w:r>
+          </w:p>
+        </w:tc>
+      </w:tr>
+      <w:tr>
+        <w:tc>
+          <w:tcPr>
+            <w:tcW w:w="3489" w:type="dxa"/>
+            <w:tcMar>
+              <w:top w:w="100" w:type="dxa"/>
+              <w:left w:w="100" w:type="dxa"/>
+              <w:bottom w:w="100" w:type="dxa"/>
+              <w:right w:w="100" w:type="dxa"/>
+            </w:tcMar>
+          </w:tcPr>
+          <w:p>
+            <w:pPr>
+              <w:spacing w:line="240" w:lineRule="auto"/>
+            </w:pPr>
+            <w:r>
+              <w:t>Click search customers</w:t>
+            </w:r>
+          </w:p>
+        </w:tc>
+        <w:tc>
+          <w:tcPr>
+            <w:tcW w:w="3489" w:type="dxa"/>
+            <w:tcMar>
+              <w:top w:w="100" w:type="dxa"/>
+              <w:left w:w="100" w:type="dxa"/>
+              <w:bottom w:w="100" w:type="dxa"/>
+              <w:right w:w="100" w:type="dxa"/>
+            </w:tcMar>
+          </w:tcPr>
+          <w:p>
+            <w:pPr>
+              <w:spacing w:line="240" w:lineRule="auto"/>
+            </w:pPr>
+            <w:r>
+              <w:t>User is taken to the search customers page</w:t>
+            </w:r>
+          </w:p>
+        </w:tc>
+        <w:tc>
+          <w:tcPr>
+            <w:tcW w:w="1911" w:type="dxa"/>
+            <w:tcMar>
+              <w:top w:w="100" w:type="dxa"/>
+              <w:left w:w="100" w:type="dxa"/>
+              <w:bottom w:w="100" w:type="dxa"/>
+              <w:right w:w="100" w:type="dxa"/>
+            </w:tcMar>
+          </w:tcPr>
+          <w:p>
+            <w:pPr>
+              <w:spacing w:line="240" w:lineRule="auto"/>
+            </w:pPr>
+            <w:r>
+              <w:t>As expecte</w:t>
+            </w:r>
+            <w:bookmarkStart w:id="0" w:name="_GoBack"/>
+            <w:bookmarkEnd w:id="0"/>
+            <w:r>
+              <w:t>d</w:t>
+            </w:r>
+          </w:p>
+        </w:tc>
+        <w:tc>
+          <w:tcPr>
+            <w:tcW w:w="5069" w:type="dxa"/>
+            <w:tcMar>
+              <w:top w:w="100" w:type="dxa"/>
+              <w:left w:w="100" w:type="dxa"/>
+              <w:bottom w:w="100" w:type="dxa"/>
+              <w:right w:w="100" w:type="dxa"/>
+            </w:tcMar>
+          </w:tcPr>
+          <w:p>
+            <w:pPr>
+              <w:spacing w:line="240" w:lineRule="auto"/>
+              <w:rPr>
+                <w:noProof/>
+              </w:rPr>
+            </w:pPr>
+            <w:r>
+              <w:rPr>
+                <w:noProof/>
+              </w:rPr>
+              <w:drawing>
+                <wp:inline distT="0" distB="0" distL="0" distR="0" wp14:anchorId="5FC128A1" wp14:editId="10409849">
+                  <wp:extent cx="3300835" cy="2457450"/>
+                  <wp:effectExtent l="0" t="0" r="0" b="0"/>
+                  <wp:docPr id="8" name="Picture 8"/>
+                  <wp:cNvGraphicFramePr>
+                    <a:graphicFrameLocks xmlns:a="http://schemas.openxmlformats.org/drawingml/2006/main" noChangeAspect="1"/>
+                  </wp:cNvGraphicFramePr>
+                  <a:graphic xmlns:a="http://schemas.openxmlformats.org/drawingml/2006/main">
+                    <a:graphicData uri="http://schemas.openxmlformats.org/drawingml/2006/picture">
+                      <pic:pic xmlns:pic="http://schemas.openxmlformats.org/drawingml/2006/picture">
+                        <pic:nvPicPr>
+                          <pic:cNvPr id="0" name=""/>
+                          <pic:cNvPicPr/>
+                        </pic:nvPicPr>
+                        <pic:blipFill>
+                          <a:blip r:embed="rId15"/>
+                          <a:stretch>
+                            <a:fillRect/>
+                          </a:stretch>
+                        </pic:blipFill>
+                        <pic:spPr>
+                          <a:xfrm>
+                            <a:off x="0" y="0"/>
+                            <a:ext cx="3300835" cy="2457450"/>
+                          </a:xfrm>
+                          <a:prstGeom prst="rect">
+                            <a:avLst/>
+                          </a:prstGeom>
+                        </pic:spPr>
+                      </pic:pic>
+                    </a:graphicData>
+                  </a:graphic>
+                </wp:inline>
+              </w:drawing>
+            </w:r>
+          </w:p>
+        </w:tc>
+      </w:tr>
+      <w:tr>
+        <w:tc>
+          <w:tcPr>
+            <w:tcW w:w="3489" w:type="dxa"/>
+            <w:tcMar>
+              <w:top w:w="100" w:type="dxa"/>
+              <w:left w:w="100" w:type="dxa"/>
+              <w:bottom w:w="100" w:type="dxa"/>
+              <w:right w:w="100" w:type="dxa"/>
+            </w:tcMar>
+          </w:tcPr>
+          <w:p>
+            <w:pPr>
+              <w:spacing w:line="240" w:lineRule="auto"/>
+            </w:pPr>
+            <w:r>
+              <w:t>Enter a name and click search</w:t>
+            </w:r>
+          </w:p>
+        </w:tc>
+        <w:tc>
+          <w:tcPr>
+            <w:tcW w:w="3489" w:type="dxa"/>
+            <w:tcMar>
+              <w:top w:w="100" w:type="dxa"/>
+              <w:left w:w="100" w:type="dxa"/>
+              <w:bottom w:w="100" w:type="dxa"/>
+              <w:right w:w="100" w:type="dxa"/>
+            </w:tcMar>
+          </w:tcPr>
+          <w:p>
+            <w:pPr>
+              <w:spacing w:line="240" w:lineRule="auto"/>
+            </w:pPr>
+            <w:r>
+              <w:t>The name results list is updated</w:t>
+            </w:r>
+          </w:p>
+        </w:tc>
+        <w:tc>
+          <w:tcPr>
+            <w:tcW w:w="1911" w:type="dxa"/>
+            <w:tcMar>
+              <w:top w:w="100" w:type="dxa"/>
+              <w:left w:w="100" w:type="dxa"/>
+              <w:bottom w:w="100" w:type="dxa"/>
+              <w:right w:w="100" w:type="dxa"/>
+            </w:tcMar>
+          </w:tcPr>
+          <w:p>
+            <w:pPr>
+              <w:spacing w:line="240" w:lineRule="auto"/>
+            </w:pPr>
+            <w:r>
+              <w:t>As expected</w:t>
+            </w:r>
+          </w:p>
+        </w:tc>
+        <w:tc>
+          <w:tcPr>
+            <w:tcW w:w="5069" w:type="dxa"/>
+            <w:tcMar>
+              <w:top w:w="100" w:type="dxa"/>
+              <w:left w:w="100" w:type="dxa"/>
+              <w:bottom w:w="100" w:type="dxa"/>
+              <w:right w:w="100" w:type="dxa"/>
+            </w:tcMar>
+          </w:tcPr>
+          <w:p>
+            <w:pPr>
+              <w:spacing w:line="240" w:lineRule="auto"/>
+              <w:rPr>
+                <w:noProof/>
+              </w:rPr>
+            </w:pPr>
+          </w:p>
+        </w:tc>
+      </w:tr>
     </w:tbl>
     <w:p/>
     <w:p/>
     <w:p>
       <w:r>
-        <w:lastRenderedPageBreak/>
         <w:t xml:space="preserve">Above I showed how I found a bug in my </w:t>
       </w:r>
       <w:r>
@@ -722,7 +1279,7 @@
                     <pic:cNvPicPr preferRelativeResize="0"/>
                   </pic:nvPicPr>
                   <pic:blipFill>
-                    <a:blip r:embed="rId12"/>
+                    <a:blip r:embed="rId16"/>
                     <a:srcRect/>
                     <a:stretch>
                       <a:fillRect/>
@@ -755,6 +1312,7 @@
         <w:rPr>
           <w:noProof/>
         </w:rPr>
+        <w:lastRenderedPageBreak/>
         <w:drawing>
           <wp:inline distT="114300" distB="114300" distL="114300" distR="114300">
             <wp:extent cx="4224338" cy="2571761"/>
@@ -769,7 +1327,7 @@
                     <pic:cNvPicPr preferRelativeResize="0"/>
                   </pic:nvPicPr>
                   <pic:blipFill>
-                    <a:blip r:embed="rId13"/>
+                    <a:blip r:embed="rId17"/>
                     <a:srcRect/>
                     <a:stretch>
                       <a:fillRect/>
@@ -854,7 +1412,7 @@
                     <pic:cNvPicPr/>
                   </pic:nvPicPr>
                   <pic:blipFill>
-                    <a:blip r:embed="rId14"/>
+                    <a:blip r:embed="rId18"/>
                     <a:stretch>
                       <a:fillRect/>
                     </a:stretch>
@@ -901,7 +1459,7 @@
                     <pic:cNvPicPr/>
                   </pic:nvPicPr>
                   <pic:blipFill>
-                    <a:blip r:embed="rId15"/>
+                    <a:blip r:embed="rId19"/>
                     <a:stretch>
                       <a:fillRect/>
                     </a:stretch>
@@ -976,7 +1534,7 @@
                     <pic:cNvPicPr/>
                   </pic:nvPicPr>
                   <pic:blipFill>
-                    <a:blip r:embed="rId16"/>
+                    <a:blip r:embed="rId20"/>
                     <a:stretch>
                       <a:fillRect/>
                     </a:stretch>
@@ -1040,7 +1598,7 @@
                     <pic:cNvPicPr/>
                   </pic:nvPicPr>
                   <pic:blipFill>
-                    <a:blip r:embed="rId17"/>
+                    <a:blip r:embed="rId21"/>
                     <a:stretch>
                       <a:fillRect/>
                     </a:stretch>
@@ -1095,7 +1653,7 @@
                     <pic:cNvPicPr/>
                   </pic:nvPicPr>
                   <pic:blipFill>
-                    <a:blip r:embed="rId18"/>
+                    <a:blip r:embed="rId22"/>
                     <a:stretch>
                       <a:fillRect/>
                     </a:stretch>
@@ -1117,7 +1675,7 @@
       </w:r>
     </w:p>
     <w:sectPr>
-      <w:headerReference w:type="default" r:id="rId19"/>
+      <w:headerReference w:type="default" r:id="rId23"/>
       <w:pgSz w:w="16838" w:h="11906"/>
       <w:pgMar w:top="1440" w:right="1440" w:bottom="1440" w:left="1440" w:header="720" w:footer="720" w:gutter="0"/>
       <w:pgNumType w:start="1"/>

</xml_diff>